<commit_message>
Added some web config rules to fix security issue.
</commit_message>
<xml_diff>
--- a/Docs/Webconfig security code issue.docx
+++ b/Docs/Webconfig security code issue.docx
@@ -3199,6 +3199,1443 @@
         <w:pStyle w:val="HTMLPreformatted"/>
         <w:rPr>
           <w:rStyle w:val="HTMLCode"/>
+        </w:rPr>
+      </w:pPr>
+    </w:p>
+    <w:p/>
+    <w:p>
+      <w:pPr>
+        <w:shd w:val="clear" w:color="auto" w:fill="FFFFFF"/>
+        <w:spacing w:after="240" w:line="240" w:lineRule="auto"/>
+        <w:rPr>
+          <w:rFonts w:ascii="Helvetica" w:eastAsia="Times New Roman" w:hAnsi="Helvetica" w:cs="Helvetica"/>
+          <w:color w:val="000000"/>
+          <w:sz w:val="24"/>
+          <w:szCs w:val="24"/>
+          <w:lang w:eastAsia="en-IN"/>
+        </w:rPr>
+      </w:pPr>
+      <w:r>
+        <w:rPr>
+          <w:rFonts w:ascii="Helvetica" w:eastAsia="Times New Roman" w:hAnsi="Helvetica" w:cs="Helvetica"/>
+          <w:i/>
+          <w:iCs/>
+          <w:color w:val="000000"/>
+          <w:sz w:val="24"/>
+          <w:szCs w:val="24"/>
+          <w:lang w:eastAsia="en-IN"/>
+        </w:rPr>
+        <w:t>Vulnerable configuration:</w:t>
+      </w:r>
+    </w:p>
+    <w:p>
+      <w:pPr>
+        <w:shd w:val="clear" w:color="auto" w:fill="E5E5E5"/>
+        <w:tabs>
+          <w:tab w:val="left" w:pos="916"/>
+          <w:tab w:val="left" w:pos="1832"/>
+          <w:tab w:val="left" w:pos="2748"/>
+          <w:tab w:val="left" w:pos="3664"/>
+          <w:tab w:val="left" w:pos="4580"/>
+          <w:tab w:val="left" w:pos="5496"/>
+          <w:tab w:val="left" w:pos="6412"/>
+          <w:tab w:val="left" w:pos="7328"/>
+          <w:tab w:val="left" w:pos="8244"/>
+          <w:tab w:val="left" w:pos="9160"/>
+          <w:tab w:val="left" w:pos="10076"/>
+          <w:tab w:val="left" w:pos="10992"/>
+          <w:tab w:val="left" w:pos="11908"/>
+          <w:tab w:val="left" w:pos="12824"/>
+          <w:tab w:val="left" w:pos="13740"/>
+          <w:tab w:val="left" w:pos="14656"/>
+        </w:tabs>
+        <w:spacing w:before="240" w:after="240" w:line="240" w:lineRule="auto"/>
+        <w:rPr>
+          <w:rFonts w:ascii="Courier New" w:eastAsia="Times New Roman" w:hAnsi="Courier New" w:cs="Courier New"/>
+          <w:color w:val="000000"/>
+          <w:sz w:val="24"/>
+          <w:szCs w:val="24"/>
+          <w:lang w:eastAsia="en-IN"/>
+        </w:rPr>
+      </w:pPr>
+      <w:r>
+        <w:rPr>
+          <w:rFonts w:ascii="Courier New" w:eastAsia="Times New Roman" w:hAnsi="Courier New" w:cs="Courier New"/>
+          <w:color w:val="000000"/>
+          <w:sz w:val="24"/>
+          <w:szCs w:val="24"/>
+          <w:lang w:eastAsia="en-IN"/>
+        </w:rPr>
+        <w:t>&lt;configuration&gt;</w:t>
+      </w:r>
+    </w:p>
+    <w:p>
+      <w:pPr>
+        <w:shd w:val="clear" w:color="auto" w:fill="E5E5E5"/>
+        <w:tabs>
+          <w:tab w:val="left" w:pos="916"/>
+          <w:tab w:val="left" w:pos="1832"/>
+          <w:tab w:val="left" w:pos="2748"/>
+          <w:tab w:val="left" w:pos="3664"/>
+          <w:tab w:val="left" w:pos="4580"/>
+          <w:tab w:val="left" w:pos="5496"/>
+          <w:tab w:val="left" w:pos="6412"/>
+          <w:tab w:val="left" w:pos="7328"/>
+          <w:tab w:val="left" w:pos="8244"/>
+          <w:tab w:val="left" w:pos="9160"/>
+          <w:tab w:val="left" w:pos="10076"/>
+          <w:tab w:val="left" w:pos="10992"/>
+          <w:tab w:val="left" w:pos="11908"/>
+          <w:tab w:val="left" w:pos="12824"/>
+          <w:tab w:val="left" w:pos="13740"/>
+          <w:tab w:val="left" w:pos="14656"/>
+        </w:tabs>
+        <w:spacing w:before="240" w:after="240" w:line="240" w:lineRule="auto"/>
+        <w:rPr>
+          <w:rFonts w:ascii="Courier New" w:eastAsia="Times New Roman" w:hAnsi="Courier New" w:cs="Courier New"/>
+          <w:color w:val="000000"/>
+          <w:sz w:val="24"/>
+          <w:szCs w:val="24"/>
+          <w:lang w:eastAsia="en-IN"/>
+        </w:rPr>
+      </w:pPr>
+      <w:r>
+        <w:rPr>
+          <w:rFonts w:ascii="Courier New" w:eastAsia="Times New Roman" w:hAnsi="Courier New" w:cs="Courier New"/>
+          <w:color w:val="000000"/>
+          <w:sz w:val="24"/>
+          <w:szCs w:val="24"/>
+          <w:lang w:eastAsia="en-IN"/>
+        </w:rPr>
+        <w:t xml:space="preserve">   &lt;</w:t>
+      </w:r>
+      <w:proofErr w:type="spellStart"/>
+      <w:r>
+        <w:rPr>
+          <w:rFonts w:ascii="Courier New" w:eastAsia="Times New Roman" w:hAnsi="Courier New" w:cs="Courier New"/>
+          <w:color w:val="000000"/>
+          <w:sz w:val="24"/>
+          <w:szCs w:val="24"/>
+          <w:lang w:eastAsia="en-IN"/>
+        </w:rPr>
+        <w:t>system.web</w:t>
+      </w:r>
+      <w:proofErr w:type="spellEnd"/>
+      <w:r>
+        <w:rPr>
+          <w:rFonts w:ascii="Courier New" w:eastAsia="Times New Roman" w:hAnsi="Courier New" w:cs="Courier New"/>
+          <w:color w:val="000000"/>
+          <w:sz w:val="24"/>
+          <w:szCs w:val="24"/>
+          <w:lang w:eastAsia="en-IN"/>
+        </w:rPr>
+        <w:t>&gt;</w:t>
+      </w:r>
+    </w:p>
+    <w:p>
+      <w:pPr>
+        <w:shd w:val="clear" w:color="auto" w:fill="E5E5E5"/>
+        <w:tabs>
+          <w:tab w:val="left" w:pos="916"/>
+          <w:tab w:val="left" w:pos="1832"/>
+          <w:tab w:val="left" w:pos="2748"/>
+          <w:tab w:val="left" w:pos="3664"/>
+          <w:tab w:val="left" w:pos="4580"/>
+          <w:tab w:val="left" w:pos="5496"/>
+          <w:tab w:val="left" w:pos="6412"/>
+          <w:tab w:val="left" w:pos="7328"/>
+          <w:tab w:val="left" w:pos="8244"/>
+          <w:tab w:val="left" w:pos="9160"/>
+          <w:tab w:val="left" w:pos="10076"/>
+          <w:tab w:val="left" w:pos="10992"/>
+          <w:tab w:val="left" w:pos="11908"/>
+          <w:tab w:val="left" w:pos="12824"/>
+          <w:tab w:val="left" w:pos="13740"/>
+          <w:tab w:val="left" w:pos="14656"/>
+        </w:tabs>
+        <w:spacing w:before="240" w:after="240" w:line="240" w:lineRule="auto"/>
+        <w:rPr>
+          <w:rFonts w:ascii="Courier New" w:eastAsia="Times New Roman" w:hAnsi="Courier New" w:cs="Courier New"/>
+          <w:color w:val="000000"/>
+          <w:sz w:val="24"/>
+          <w:szCs w:val="24"/>
+          <w:lang w:eastAsia="en-IN"/>
+        </w:rPr>
+      </w:pPr>
+      <w:r>
+        <w:rPr>
+          <w:rFonts w:ascii="Courier New" w:eastAsia="Times New Roman" w:hAnsi="Courier New" w:cs="Courier New"/>
+          <w:color w:val="000000"/>
+          <w:sz w:val="24"/>
+          <w:szCs w:val="24"/>
+          <w:lang w:eastAsia="en-IN"/>
+        </w:rPr>
+        <w:t xml:space="preserve">      &lt;trace enabled="true" </w:t>
+      </w:r>
+      <w:proofErr w:type="spellStart"/>
+      <w:r>
+        <w:rPr>
+          <w:rFonts w:ascii="Courier New" w:eastAsia="Times New Roman" w:hAnsi="Courier New" w:cs="Courier New"/>
+          <w:color w:val="000000"/>
+          <w:sz w:val="24"/>
+          <w:szCs w:val="24"/>
+          <w:lang w:eastAsia="en-IN"/>
+        </w:rPr>
+        <w:t>localOnly</w:t>
+      </w:r>
+      <w:proofErr w:type="spellEnd"/>
+      <w:r>
+        <w:rPr>
+          <w:rFonts w:ascii="Courier New" w:eastAsia="Times New Roman" w:hAnsi="Courier New" w:cs="Courier New"/>
+          <w:color w:val="000000"/>
+          <w:sz w:val="24"/>
+          <w:szCs w:val="24"/>
+          <w:lang w:eastAsia="en-IN"/>
+        </w:rPr>
+        <w:t>="false"&gt;</w:t>
+      </w:r>
+    </w:p>
+    <w:p>
+      <w:pPr>
+        <w:spacing w:after="0" w:line="240" w:lineRule="auto"/>
+        <w:rPr>
+          <w:rFonts w:ascii="Times New Roman" w:eastAsia="Times New Roman" w:hAnsi="Times New Roman" w:cs="Times New Roman"/>
+          <w:sz w:val="24"/>
+          <w:szCs w:val="24"/>
+          <w:lang w:eastAsia="en-IN"/>
+        </w:rPr>
+      </w:pPr>
+      <w:r>
+        <w:rPr>
+          <w:rFonts w:ascii="Helvetica" w:eastAsia="Times New Roman" w:hAnsi="Helvetica" w:cs="Helvetica"/>
+          <w:i/>
+          <w:iCs/>
+          <w:color w:val="000000"/>
+          <w:sz w:val="24"/>
+          <w:szCs w:val="24"/>
+          <w:shd w:val="clear" w:color="auto" w:fill="FFFFFF"/>
+          <w:lang w:eastAsia="en-IN"/>
+        </w:rPr>
+        <w:t>Secure configuration:</w:t>
+      </w:r>
+    </w:p>
+    <w:p>
+      <w:pPr>
+        <w:shd w:val="clear" w:color="auto" w:fill="E5E5E5"/>
+        <w:tabs>
+          <w:tab w:val="left" w:pos="916"/>
+          <w:tab w:val="left" w:pos="1832"/>
+          <w:tab w:val="left" w:pos="2748"/>
+          <w:tab w:val="left" w:pos="3664"/>
+          <w:tab w:val="left" w:pos="4580"/>
+          <w:tab w:val="left" w:pos="5496"/>
+          <w:tab w:val="left" w:pos="6412"/>
+          <w:tab w:val="left" w:pos="7328"/>
+          <w:tab w:val="left" w:pos="8244"/>
+          <w:tab w:val="left" w:pos="9160"/>
+          <w:tab w:val="left" w:pos="10076"/>
+          <w:tab w:val="left" w:pos="10992"/>
+          <w:tab w:val="left" w:pos="11908"/>
+          <w:tab w:val="left" w:pos="12824"/>
+          <w:tab w:val="left" w:pos="13740"/>
+          <w:tab w:val="left" w:pos="14656"/>
+        </w:tabs>
+        <w:spacing w:before="240" w:after="240" w:line="240" w:lineRule="auto"/>
+        <w:rPr>
+          <w:rFonts w:ascii="Courier New" w:eastAsia="Times New Roman" w:hAnsi="Courier New" w:cs="Courier New"/>
+          <w:color w:val="000000"/>
+          <w:sz w:val="24"/>
+          <w:szCs w:val="24"/>
+          <w:lang w:eastAsia="en-IN"/>
+        </w:rPr>
+      </w:pPr>
+      <w:r>
+        <w:rPr>
+          <w:rFonts w:ascii="Courier New" w:eastAsia="Times New Roman" w:hAnsi="Courier New" w:cs="Courier New"/>
+          <w:color w:val="000000"/>
+          <w:sz w:val="24"/>
+          <w:szCs w:val="24"/>
+          <w:lang w:eastAsia="en-IN"/>
+        </w:rPr>
+        <w:t>&lt;configuration&gt;</w:t>
+      </w:r>
+    </w:p>
+    <w:p>
+      <w:pPr>
+        <w:shd w:val="clear" w:color="auto" w:fill="E5E5E5"/>
+        <w:tabs>
+          <w:tab w:val="left" w:pos="916"/>
+          <w:tab w:val="left" w:pos="1832"/>
+          <w:tab w:val="left" w:pos="2748"/>
+          <w:tab w:val="left" w:pos="3664"/>
+          <w:tab w:val="left" w:pos="4580"/>
+          <w:tab w:val="left" w:pos="5496"/>
+          <w:tab w:val="left" w:pos="6412"/>
+          <w:tab w:val="left" w:pos="7328"/>
+          <w:tab w:val="left" w:pos="8244"/>
+          <w:tab w:val="left" w:pos="9160"/>
+          <w:tab w:val="left" w:pos="10076"/>
+          <w:tab w:val="left" w:pos="10992"/>
+          <w:tab w:val="left" w:pos="11908"/>
+          <w:tab w:val="left" w:pos="12824"/>
+          <w:tab w:val="left" w:pos="13740"/>
+          <w:tab w:val="left" w:pos="14656"/>
+        </w:tabs>
+        <w:spacing w:before="240" w:after="240" w:line="240" w:lineRule="auto"/>
+        <w:rPr>
+          <w:rFonts w:ascii="Courier New" w:eastAsia="Times New Roman" w:hAnsi="Courier New" w:cs="Courier New"/>
+          <w:color w:val="000000"/>
+          <w:sz w:val="24"/>
+          <w:szCs w:val="24"/>
+          <w:lang w:eastAsia="en-IN"/>
+        </w:rPr>
+      </w:pPr>
+      <w:r>
+        <w:rPr>
+          <w:rFonts w:ascii="Courier New" w:eastAsia="Times New Roman" w:hAnsi="Courier New" w:cs="Courier New"/>
+          <w:color w:val="000000"/>
+          <w:sz w:val="24"/>
+          <w:szCs w:val="24"/>
+          <w:lang w:eastAsia="en-IN"/>
+        </w:rPr>
+        <w:t xml:space="preserve">   &lt;</w:t>
+      </w:r>
+      <w:proofErr w:type="spellStart"/>
+      <w:r>
+        <w:rPr>
+          <w:rFonts w:ascii="Courier New" w:eastAsia="Times New Roman" w:hAnsi="Courier New" w:cs="Courier New"/>
+          <w:color w:val="000000"/>
+          <w:sz w:val="24"/>
+          <w:szCs w:val="24"/>
+          <w:lang w:eastAsia="en-IN"/>
+        </w:rPr>
+        <w:t>system.web</w:t>
+      </w:r>
+      <w:proofErr w:type="spellEnd"/>
+      <w:r>
+        <w:rPr>
+          <w:rFonts w:ascii="Courier New" w:eastAsia="Times New Roman" w:hAnsi="Courier New" w:cs="Courier New"/>
+          <w:color w:val="000000"/>
+          <w:sz w:val="24"/>
+          <w:szCs w:val="24"/>
+          <w:lang w:eastAsia="en-IN"/>
+        </w:rPr>
+        <w:t>&gt;</w:t>
+      </w:r>
+    </w:p>
+    <w:p>
+      <w:pPr>
+        <w:shd w:val="clear" w:color="auto" w:fill="E5E5E5"/>
+        <w:tabs>
+          <w:tab w:val="left" w:pos="916"/>
+          <w:tab w:val="left" w:pos="1832"/>
+          <w:tab w:val="left" w:pos="2748"/>
+          <w:tab w:val="left" w:pos="3664"/>
+          <w:tab w:val="left" w:pos="4580"/>
+          <w:tab w:val="left" w:pos="5496"/>
+          <w:tab w:val="left" w:pos="6412"/>
+          <w:tab w:val="left" w:pos="7328"/>
+          <w:tab w:val="left" w:pos="8244"/>
+          <w:tab w:val="left" w:pos="9160"/>
+          <w:tab w:val="left" w:pos="10076"/>
+          <w:tab w:val="left" w:pos="10992"/>
+          <w:tab w:val="left" w:pos="11908"/>
+          <w:tab w:val="left" w:pos="12824"/>
+          <w:tab w:val="left" w:pos="13740"/>
+          <w:tab w:val="left" w:pos="14656"/>
+        </w:tabs>
+        <w:spacing w:before="240" w:after="240" w:line="240" w:lineRule="auto"/>
+        <w:rPr>
+          <w:rFonts w:ascii="Courier New" w:eastAsia="Times New Roman" w:hAnsi="Courier New" w:cs="Courier New"/>
+          <w:color w:val="000000"/>
+          <w:sz w:val="24"/>
+          <w:szCs w:val="24"/>
+          <w:lang w:eastAsia="en-IN"/>
+        </w:rPr>
+      </w:pPr>
+      <w:r>
+        <w:rPr>
+          <w:rFonts w:ascii="Courier New" w:eastAsia="Times New Roman" w:hAnsi="Courier New" w:cs="Courier New"/>
+          <w:color w:val="000000"/>
+          <w:sz w:val="24"/>
+          <w:szCs w:val="24"/>
+          <w:lang w:eastAsia="en-IN"/>
+        </w:rPr>
+        <w:t xml:space="preserve">      &lt;trace enabled="false" </w:t>
+      </w:r>
+      <w:proofErr w:type="spellStart"/>
+      <w:r>
+        <w:rPr>
+          <w:rFonts w:ascii="Courier New" w:eastAsia="Times New Roman" w:hAnsi="Courier New" w:cs="Courier New"/>
+          <w:color w:val="000000"/>
+          <w:sz w:val="24"/>
+          <w:szCs w:val="24"/>
+          <w:lang w:eastAsia="en-IN"/>
+        </w:rPr>
+        <w:t>localOnly</w:t>
+      </w:r>
+      <w:proofErr w:type="spellEnd"/>
+      <w:r>
+        <w:rPr>
+          <w:rFonts w:ascii="Courier New" w:eastAsia="Times New Roman" w:hAnsi="Courier New" w:cs="Courier New"/>
+          <w:color w:val="000000"/>
+          <w:sz w:val="24"/>
+          <w:szCs w:val="24"/>
+          <w:lang w:eastAsia="en-IN"/>
+        </w:rPr>
+        <w:t>="true"&gt;</w:t>
+      </w:r>
+    </w:p>
+    <w:p/>
+    <w:p>
+      <w:pPr>
+        <w:shd w:val="clear" w:color="auto" w:fill="FFFFFF"/>
+        <w:spacing w:after="240" w:line="240" w:lineRule="auto"/>
+        <w:rPr>
+          <w:rFonts w:ascii="Helvetica" w:eastAsia="Times New Roman" w:hAnsi="Helvetica" w:cs="Helvetica"/>
+          <w:color w:val="000000"/>
+          <w:sz w:val="24"/>
+          <w:szCs w:val="24"/>
+          <w:lang w:eastAsia="en-IN"/>
+        </w:rPr>
+      </w:pPr>
+      <w:r>
+        <w:rPr>
+          <w:rFonts w:ascii="Helvetica" w:eastAsia="Times New Roman" w:hAnsi="Helvetica" w:cs="Helvetica"/>
+          <w:i/>
+          <w:iCs/>
+          <w:color w:val="000000"/>
+          <w:sz w:val="24"/>
+          <w:szCs w:val="24"/>
+          <w:lang w:eastAsia="en-IN"/>
+        </w:rPr>
+        <w:t>Vulnerable configuration:</w:t>
+      </w:r>
+    </w:p>
+    <w:p>
+      <w:pPr>
+        <w:shd w:val="clear" w:color="auto" w:fill="E5E5E5"/>
+        <w:tabs>
+          <w:tab w:val="left" w:pos="916"/>
+          <w:tab w:val="left" w:pos="1832"/>
+          <w:tab w:val="left" w:pos="2748"/>
+          <w:tab w:val="left" w:pos="3664"/>
+          <w:tab w:val="left" w:pos="4580"/>
+          <w:tab w:val="left" w:pos="5496"/>
+          <w:tab w:val="left" w:pos="6412"/>
+          <w:tab w:val="left" w:pos="7328"/>
+          <w:tab w:val="left" w:pos="8244"/>
+          <w:tab w:val="left" w:pos="9160"/>
+          <w:tab w:val="left" w:pos="10076"/>
+          <w:tab w:val="left" w:pos="10992"/>
+          <w:tab w:val="left" w:pos="11908"/>
+          <w:tab w:val="left" w:pos="12824"/>
+          <w:tab w:val="left" w:pos="13740"/>
+          <w:tab w:val="left" w:pos="14656"/>
+        </w:tabs>
+        <w:spacing w:before="240" w:after="240" w:line="240" w:lineRule="auto"/>
+        <w:rPr>
+          <w:rFonts w:ascii="Courier New" w:eastAsia="Times New Roman" w:hAnsi="Courier New" w:cs="Courier New"/>
+          <w:color w:val="000000"/>
+          <w:sz w:val="24"/>
+          <w:szCs w:val="24"/>
+          <w:lang w:eastAsia="en-IN"/>
+        </w:rPr>
+      </w:pPr>
+      <w:r>
+        <w:rPr>
+          <w:rFonts w:ascii="Courier New" w:eastAsia="Times New Roman" w:hAnsi="Courier New" w:cs="Courier New"/>
+          <w:color w:val="000000"/>
+          <w:sz w:val="24"/>
+          <w:szCs w:val="24"/>
+          <w:lang w:eastAsia="en-IN"/>
+        </w:rPr>
+        <w:t>&lt;configuration&gt;</w:t>
+      </w:r>
+    </w:p>
+    <w:p>
+      <w:pPr>
+        <w:shd w:val="clear" w:color="auto" w:fill="E5E5E5"/>
+        <w:tabs>
+          <w:tab w:val="left" w:pos="916"/>
+          <w:tab w:val="left" w:pos="1832"/>
+          <w:tab w:val="left" w:pos="2748"/>
+          <w:tab w:val="left" w:pos="3664"/>
+          <w:tab w:val="left" w:pos="4580"/>
+          <w:tab w:val="left" w:pos="5496"/>
+          <w:tab w:val="left" w:pos="6412"/>
+          <w:tab w:val="left" w:pos="7328"/>
+          <w:tab w:val="left" w:pos="8244"/>
+          <w:tab w:val="left" w:pos="9160"/>
+          <w:tab w:val="left" w:pos="10076"/>
+          <w:tab w:val="left" w:pos="10992"/>
+          <w:tab w:val="left" w:pos="11908"/>
+          <w:tab w:val="left" w:pos="12824"/>
+          <w:tab w:val="left" w:pos="13740"/>
+          <w:tab w:val="left" w:pos="14656"/>
+        </w:tabs>
+        <w:spacing w:before="240" w:after="240" w:line="240" w:lineRule="auto"/>
+        <w:rPr>
+          <w:rFonts w:ascii="Courier New" w:eastAsia="Times New Roman" w:hAnsi="Courier New" w:cs="Courier New"/>
+          <w:color w:val="000000"/>
+          <w:sz w:val="24"/>
+          <w:szCs w:val="24"/>
+          <w:lang w:eastAsia="en-IN"/>
+        </w:rPr>
+      </w:pPr>
+      <w:r>
+        <w:rPr>
+          <w:rFonts w:ascii="Courier New" w:eastAsia="Times New Roman" w:hAnsi="Courier New" w:cs="Courier New"/>
+          <w:color w:val="000000"/>
+          <w:sz w:val="24"/>
+          <w:szCs w:val="24"/>
+          <w:lang w:eastAsia="en-IN"/>
+        </w:rPr>
+        <w:lastRenderedPageBreak/>
+        <w:t xml:space="preserve">   &lt;</w:t>
+      </w:r>
+      <w:proofErr w:type="spellStart"/>
+      <w:r>
+        <w:rPr>
+          <w:rFonts w:ascii="Courier New" w:eastAsia="Times New Roman" w:hAnsi="Courier New" w:cs="Courier New"/>
+          <w:color w:val="000000"/>
+          <w:sz w:val="24"/>
+          <w:szCs w:val="24"/>
+          <w:lang w:eastAsia="en-IN"/>
+        </w:rPr>
+        <w:t>system.web</w:t>
+      </w:r>
+      <w:proofErr w:type="spellEnd"/>
+      <w:r>
+        <w:rPr>
+          <w:rFonts w:ascii="Courier New" w:eastAsia="Times New Roman" w:hAnsi="Courier New" w:cs="Courier New"/>
+          <w:color w:val="000000"/>
+          <w:sz w:val="24"/>
+          <w:szCs w:val="24"/>
+          <w:lang w:eastAsia="en-IN"/>
+        </w:rPr>
+        <w:t>&gt;</w:t>
+      </w:r>
+    </w:p>
+    <w:p>
+      <w:pPr>
+        <w:shd w:val="clear" w:color="auto" w:fill="E5E5E5"/>
+        <w:tabs>
+          <w:tab w:val="left" w:pos="916"/>
+          <w:tab w:val="left" w:pos="1832"/>
+          <w:tab w:val="left" w:pos="2748"/>
+          <w:tab w:val="left" w:pos="3664"/>
+          <w:tab w:val="left" w:pos="4580"/>
+          <w:tab w:val="left" w:pos="5496"/>
+          <w:tab w:val="left" w:pos="6412"/>
+          <w:tab w:val="left" w:pos="7328"/>
+          <w:tab w:val="left" w:pos="8244"/>
+          <w:tab w:val="left" w:pos="9160"/>
+          <w:tab w:val="left" w:pos="10076"/>
+          <w:tab w:val="left" w:pos="10992"/>
+          <w:tab w:val="left" w:pos="11908"/>
+          <w:tab w:val="left" w:pos="12824"/>
+          <w:tab w:val="left" w:pos="13740"/>
+          <w:tab w:val="left" w:pos="14656"/>
+        </w:tabs>
+        <w:spacing w:before="240" w:after="240" w:line="240" w:lineRule="auto"/>
+        <w:rPr>
+          <w:rFonts w:ascii="Courier New" w:eastAsia="Times New Roman" w:hAnsi="Courier New" w:cs="Courier New"/>
+          <w:color w:val="000000"/>
+          <w:sz w:val="24"/>
+          <w:szCs w:val="24"/>
+          <w:lang w:eastAsia="en-IN"/>
+        </w:rPr>
+      </w:pPr>
+      <w:r>
+        <w:rPr>
+          <w:rFonts w:ascii="Courier New" w:eastAsia="Times New Roman" w:hAnsi="Courier New" w:cs="Courier New"/>
+          <w:color w:val="000000"/>
+          <w:sz w:val="24"/>
+          <w:szCs w:val="24"/>
+          <w:lang w:eastAsia="en-IN"/>
+        </w:rPr>
+        <w:t xml:space="preserve">      &lt;</w:t>
+      </w:r>
+      <w:proofErr w:type="spellStart"/>
+      <w:r>
+        <w:rPr>
+          <w:rFonts w:ascii="Courier New" w:eastAsia="Times New Roman" w:hAnsi="Courier New" w:cs="Courier New"/>
+          <w:color w:val="000000"/>
+          <w:sz w:val="24"/>
+          <w:szCs w:val="24"/>
+          <w:lang w:eastAsia="en-IN"/>
+        </w:rPr>
+        <w:t>sessionState</w:t>
+      </w:r>
+      <w:proofErr w:type="spellEnd"/>
+      <w:r>
+        <w:rPr>
+          <w:rFonts w:ascii="Courier New" w:eastAsia="Times New Roman" w:hAnsi="Courier New" w:cs="Courier New"/>
+          <w:color w:val="000000"/>
+          <w:sz w:val="24"/>
+          <w:szCs w:val="24"/>
+          <w:lang w:eastAsia="en-IN"/>
+        </w:rPr>
+        <w:t xml:space="preserve"> </w:t>
+      </w:r>
+      <w:proofErr w:type="spellStart"/>
+      <w:r>
+        <w:rPr>
+          <w:rFonts w:ascii="Courier New" w:eastAsia="Times New Roman" w:hAnsi="Courier New" w:cs="Courier New"/>
+          <w:color w:val="000000"/>
+          <w:sz w:val="24"/>
+          <w:szCs w:val="24"/>
+          <w:lang w:eastAsia="en-IN"/>
+        </w:rPr>
+        <w:t>cookieless</w:t>
+      </w:r>
+      <w:proofErr w:type="spellEnd"/>
+      <w:r>
+        <w:rPr>
+          <w:rFonts w:ascii="Courier New" w:eastAsia="Times New Roman" w:hAnsi="Courier New" w:cs="Courier New"/>
+          <w:color w:val="000000"/>
+          <w:sz w:val="24"/>
+          <w:szCs w:val="24"/>
+          <w:lang w:eastAsia="en-IN"/>
+        </w:rPr>
+        <w:t>="</w:t>
+      </w:r>
+      <w:proofErr w:type="spellStart"/>
+      <w:r>
+        <w:rPr>
+          <w:rFonts w:ascii="Courier New" w:eastAsia="Times New Roman" w:hAnsi="Courier New" w:cs="Courier New"/>
+          <w:color w:val="000000"/>
+          <w:sz w:val="24"/>
+          <w:szCs w:val="24"/>
+          <w:lang w:eastAsia="en-IN"/>
+        </w:rPr>
+        <w:t>UseUri</w:t>
+      </w:r>
+      <w:proofErr w:type="spellEnd"/>
+      <w:r>
+        <w:rPr>
+          <w:rFonts w:ascii="Courier New" w:eastAsia="Times New Roman" w:hAnsi="Courier New" w:cs="Courier New"/>
+          <w:color w:val="000000"/>
+          <w:sz w:val="24"/>
+          <w:szCs w:val="24"/>
+          <w:lang w:eastAsia="en-IN"/>
+        </w:rPr>
+        <w:t>"&gt;</w:t>
+      </w:r>
+    </w:p>
+    <w:p>
+      <w:pPr>
+        <w:spacing w:after="0" w:line="240" w:lineRule="auto"/>
+        <w:rPr>
+          <w:rFonts w:ascii="Times New Roman" w:eastAsia="Times New Roman" w:hAnsi="Times New Roman" w:cs="Times New Roman"/>
+          <w:sz w:val="24"/>
+          <w:szCs w:val="24"/>
+          <w:lang w:eastAsia="en-IN"/>
+        </w:rPr>
+      </w:pPr>
+      <w:r>
+        <w:rPr>
+          <w:rFonts w:ascii="Helvetica" w:eastAsia="Times New Roman" w:hAnsi="Helvetica" w:cs="Helvetica"/>
+          <w:i/>
+          <w:iCs/>
+          <w:color w:val="000000"/>
+          <w:sz w:val="24"/>
+          <w:szCs w:val="24"/>
+          <w:shd w:val="clear" w:color="auto" w:fill="FFFFFF"/>
+          <w:lang w:eastAsia="en-IN"/>
+        </w:rPr>
+        <w:t>Secure configuration:</w:t>
+      </w:r>
+    </w:p>
+    <w:p>
+      <w:pPr>
+        <w:shd w:val="clear" w:color="auto" w:fill="E5E5E5"/>
+        <w:tabs>
+          <w:tab w:val="left" w:pos="916"/>
+          <w:tab w:val="left" w:pos="1832"/>
+          <w:tab w:val="left" w:pos="2748"/>
+          <w:tab w:val="left" w:pos="3664"/>
+          <w:tab w:val="left" w:pos="4580"/>
+          <w:tab w:val="left" w:pos="5496"/>
+          <w:tab w:val="left" w:pos="6412"/>
+          <w:tab w:val="left" w:pos="7328"/>
+          <w:tab w:val="left" w:pos="8244"/>
+          <w:tab w:val="left" w:pos="9160"/>
+          <w:tab w:val="left" w:pos="10076"/>
+          <w:tab w:val="left" w:pos="10992"/>
+          <w:tab w:val="left" w:pos="11908"/>
+          <w:tab w:val="left" w:pos="12824"/>
+          <w:tab w:val="left" w:pos="13740"/>
+          <w:tab w:val="left" w:pos="14656"/>
+        </w:tabs>
+        <w:spacing w:before="240" w:after="240" w:line="240" w:lineRule="auto"/>
+        <w:rPr>
+          <w:rFonts w:ascii="Courier New" w:eastAsia="Times New Roman" w:hAnsi="Courier New" w:cs="Courier New"/>
+          <w:color w:val="000000"/>
+          <w:sz w:val="24"/>
+          <w:szCs w:val="24"/>
+          <w:lang w:eastAsia="en-IN"/>
+        </w:rPr>
+      </w:pPr>
+      <w:r>
+        <w:rPr>
+          <w:rFonts w:ascii="Courier New" w:eastAsia="Times New Roman" w:hAnsi="Courier New" w:cs="Courier New"/>
+          <w:color w:val="000000"/>
+          <w:sz w:val="24"/>
+          <w:szCs w:val="24"/>
+          <w:lang w:eastAsia="en-IN"/>
+        </w:rPr>
+        <w:t>&lt;configuration&gt;</w:t>
+      </w:r>
+    </w:p>
+    <w:p>
+      <w:pPr>
+        <w:shd w:val="clear" w:color="auto" w:fill="E5E5E5"/>
+        <w:tabs>
+          <w:tab w:val="left" w:pos="916"/>
+          <w:tab w:val="left" w:pos="1832"/>
+          <w:tab w:val="left" w:pos="2748"/>
+          <w:tab w:val="left" w:pos="3664"/>
+          <w:tab w:val="left" w:pos="4580"/>
+          <w:tab w:val="left" w:pos="5496"/>
+          <w:tab w:val="left" w:pos="6412"/>
+          <w:tab w:val="left" w:pos="7328"/>
+          <w:tab w:val="left" w:pos="8244"/>
+          <w:tab w:val="left" w:pos="9160"/>
+          <w:tab w:val="left" w:pos="10076"/>
+          <w:tab w:val="left" w:pos="10992"/>
+          <w:tab w:val="left" w:pos="11908"/>
+          <w:tab w:val="left" w:pos="12824"/>
+          <w:tab w:val="left" w:pos="13740"/>
+          <w:tab w:val="left" w:pos="14656"/>
+        </w:tabs>
+        <w:spacing w:before="240" w:after="240" w:line="240" w:lineRule="auto"/>
+        <w:rPr>
+          <w:rFonts w:ascii="Courier New" w:eastAsia="Times New Roman" w:hAnsi="Courier New" w:cs="Courier New"/>
+          <w:color w:val="000000"/>
+          <w:sz w:val="24"/>
+          <w:szCs w:val="24"/>
+          <w:lang w:eastAsia="en-IN"/>
+        </w:rPr>
+      </w:pPr>
+      <w:r>
+        <w:rPr>
+          <w:rFonts w:ascii="Courier New" w:eastAsia="Times New Roman" w:hAnsi="Courier New" w:cs="Courier New"/>
+          <w:color w:val="000000"/>
+          <w:sz w:val="24"/>
+          <w:szCs w:val="24"/>
+          <w:lang w:eastAsia="en-IN"/>
+        </w:rPr>
+        <w:t xml:space="preserve">   &lt;</w:t>
+      </w:r>
+      <w:proofErr w:type="spellStart"/>
+      <w:r>
+        <w:rPr>
+          <w:rFonts w:ascii="Courier New" w:eastAsia="Times New Roman" w:hAnsi="Courier New" w:cs="Courier New"/>
+          <w:color w:val="000000"/>
+          <w:sz w:val="24"/>
+          <w:szCs w:val="24"/>
+          <w:lang w:eastAsia="en-IN"/>
+        </w:rPr>
+        <w:t>system.web</w:t>
+      </w:r>
+      <w:proofErr w:type="spellEnd"/>
+      <w:r>
+        <w:rPr>
+          <w:rFonts w:ascii="Courier New" w:eastAsia="Times New Roman" w:hAnsi="Courier New" w:cs="Courier New"/>
+          <w:color w:val="000000"/>
+          <w:sz w:val="24"/>
+          <w:szCs w:val="24"/>
+          <w:lang w:eastAsia="en-IN"/>
+        </w:rPr>
+        <w:t>&gt;</w:t>
+      </w:r>
+    </w:p>
+    <w:p>
+      <w:pPr>
+        <w:shd w:val="clear" w:color="auto" w:fill="E5E5E5"/>
+        <w:tabs>
+          <w:tab w:val="left" w:pos="916"/>
+          <w:tab w:val="left" w:pos="1832"/>
+          <w:tab w:val="left" w:pos="2748"/>
+          <w:tab w:val="left" w:pos="3664"/>
+          <w:tab w:val="left" w:pos="4580"/>
+          <w:tab w:val="left" w:pos="5496"/>
+          <w:tab w:val="left" w:pos="6412"/>
+          <w:tab w:val="left" w:pos="7328"/>
+          <w:tab w:val="left" w:pos="8244"/>
+          <w:tab w:val="left" w:pos="9160"/>
+          <w:tab w:val="left" w:pos="10076"/>
+          <w:tab w:val="left" w:pos="10992"/>
+          <w:tab w:val="left" w:pos="11908"/>
+          <w:tab w:val="left" w:pos="12824"/>
+          <w:tab w:val="left" w:pos="13740"/>
+          <w:tab w:val="left" w:pos="14656"/>
+        </w:tabs>
+        <w:spacing w:before="240" w:after="240" w:line="240" w:lineRule="auto"/>
+        <w:rPr>
+          <w:rFonts w:ascii="Courier New" w:eastAsia="Times New Roman" w:hAnsi="Courier New" w:cs="Courier New"/>
+          <w:color w:val="000000"/>
+          <w:sz w:val="24"/>
+          <w:szCs w:val="24"/>
+          <w:lang w:eastAsia="en-IN"/>
+        </w:rPr>
+      </w:pPr>
+      <w:r>
+        <w:rPr>
+          <w:rFonts w:ascii="Courier New" w:eastAsia="Times New Roman" w:hAnsi="Courier New" w:cs="Courier New"/>
+          <w:color w:val="000000"/>
+          <w:sz w:val="24"/>
+          <w:szCs w:val="24"/>
+          <w:lang w:eastAsia="en-IN"/>
+        </w:rPr>
+        <w:t xml:space="preserve">      &lt;</w:t>
+      </w:r>
+      <w:proofErr w:type="spellStart"/>
+      <w:r>
+        <w:rPr>
+          <w:rFonts w:ascii="Courier New" w:eastAsia="Times New Roman" w:hAnsi="Courier New" w:cs="Courier New"/>
+          <w:color w:val="000000"/>
+          <w:sz w:val="24"/>
+          <w:szCs w:val="24"/>
+          <w:lang w:eastAsia="en-IN"/>
+        </w:rPr>
+        <w:t>sessionState</w:t>
+      </w:r>
+      <w:proofErr w:type="spellEnd"/>
+      <w:r>
+        <w:rPr>
+          <w:rFonts w:ascii="Courier New" w:eastAsia="Times New Roman" w:hAnsi="Courier New" w:cs="Courier New"/>
+          <w:color w:val="000000"/>
+          <w:sz w:val="24"/>
+          <w:szCs w:val="24"/>
+          <w:lang w:eastAsia="en-IN"/>
+        </w:rPr>
+        <w:t xml:space="preserve"> </w:t>
+      </w:r>
+      <w:proofErr w:type="spellStart"/>
+      <w:r>
+        <w:rPr>
+          <w:rFonts w:ascii="Courier New" w:eastAsia="Times New Roman" w:hAnsi="Courier New" w:cs="Courier New"/>
+          <w:color w:val="000000"/>
+          <w:sz w:val="24"/>
+          <w:szCs w:val="24"/>
+          <w:lang w:eastAsia="en-IN"/>
+        </w:rPr>
+        <w:t>cookieless</w:t>
+      </w:r>
+      <w:proofErr w:type="spellEnd"/>
+      <w:r>
+        <w:rPr>
+          <w:rFonts w:ascii="Courier New" w:eastAsia="Times New Roman" w:hAnsi="Courier New" w:cs="Courier New"/>
+          <w:color w:val="000000"/>
+          <w:sz w:val="24"/>
+          <w:szCs w:val="24"/>
+          <w:lang w:eastAsia="en-IN"/>
+        </w:rPr>
+        <w:t>="</w:t>
+      </w:r>
+      <w:proofErr w:type="spellStart"/>
+      <w:r>
+        <w:rPr>
+          <w:rFonts w:ascii="Courier New" w:eastAsia="Times New Roman" w:hAnsi="Courier New" w:cs="Courier New"/>
+          <w:color w:val="000000"/>
+          <w:sz w:val="24"/>
+          <w:szCs w:val="24"/>
+          <w:lang w:eastAsia="en-IN"/>
+        </w:rPr>
+        <w:t>UseCookies</w:t>
+      </w:r>
+      <w:proofErr w:type="spellEnd"/>
+      <w:r>
+        <w:rPr>
+          <w:rFonts w:ascii="Courier New" w:eastAsia="Times New Roman" w:hAnsi="Courier New" w:cs="Courier New"/>
+          <w:color w:val="000000"/>
+          <w:sz w:val="24"/>
+          <w:szCs w:val="24"/>
+          <w:lang w:eastAsia="en-IN"/>
+        </w:rPr>
+        <w:t>"&gt;</w:t>
+      </w:r>
+    </w:p>
+    <w:p/>
+    <w:p>
+      <w:pPr>
+        <w:shd w:val="clear" w:color="auto" w:fill="FFFFFF"/>
+        <w:spacing w:after="240" w:line="240" w:lineRule="auto"/>
+        <w:rPr>
+          <w:rFonts w:ascii="Helvetica" w:eastAsia="Times New Roman" w:hAnsi="Helvetica" w:cs="Helvetica"/>
+          <w:color w:val="000000"/>
+          <w:sz w:val="24"/>
+          <w:szCs w:val="24"/>
+          <w:lang w:eastAsia="en-IN"/>
+        </w:rPr>
+      </w:pPr>
+      <w:r>
+        <w:rPr>
+          <w:rFonts w:ascii="Helvetica" w:eastAsia="Times New Roman" w:hAnsi="Helvetica" w:cs="Helvetica"/>
+          <w:i/>
+          <w:iCs/>
+          <w:color w:val="000000"/>
+          <w:sz w:val="24"/>
+          <w:szCs w:val="24"/>
+          <w:lang w:eastAsia="en-IN"/>
+        </w:rPr>
+        <w:t>Vulnerable configuration:</w:t>
+      </w:r>
+    </w:p>
+    <w:p>
+      <w:pPr>
+        <w:shd w:val="clear" w:color="auto" w:fill="E5E5E5"/>
+        <w:tabs>
+          <w:tab w:val="left" w:pos="916"/>
+          <w:tab w:val="left" w:pos="1832"/>
+          <w:tab w:val="left" w:pos="2748"/>
+          <w:tab w:val="left" w:pos="3664"/>
+          <w:tab w:val="left" w:pos="4580"/>
+          <w:tab w:val="left" w:pos="5496"/>
+          <w:tab w:val="left" w:pos="6412"/>
+          <w:tab w:val="left" w:pos="7328"/>
+          <w:tab w:val="left" w:pos="8244"/>
+          <w:tab w:val="left" w:pos="9160"/>
+          <w:tab w:val="left" w:pos="10076"/>
+          <w:tab w:val="left" w:pos="10992"/>
+          <w:tab w:val="left" w:pos="11908"/>
+          <w:tab w:val="left" w:pos="12824"/>
+          <w:tab w:val="left" w:pos="13740"/>
+          <w:tab w:val="left" w:pos="14656"/>
+        </w:tabs>
+        <w:spacing w:before="240" w:after="240" w:line="240" w:lineRule="auto"/>
+        <w:rPr>
+          <w:rFonts w:ascii="Courier New" w:eastAsia="Times New Roman" w:hAnsi="Courier New" w:cs="Courier New"/>
+          <w:color w:val="000000"/>
+          <w:sz w:val="24"/>
+          <w:szCs w:val="24"/>
+          <w:lang w:eastAsia="en-IN"/>
+        </w:rPr>
+      </w:pPr>
+      <w:r>
+        <w:rPr>
+          <w:rFonts w:ascii="Courier New" w:eastAsia="Times New Roman" w:hAnsi="Courier New" w:cs="Courier New"/>
+          <w:color w:val="000000"/>
+          <w:sz w:val="24"/>
+          <w:szCs w:val="24"/>
+          <w:lang w:eastAsia="en-IN"/>
+        </w:rPr>
+        <w:t>&lt;configuration&gt;</w:t>
+      </w:r>
+    </w:p>
+    <w:p>
+      <w:pPr>
+        <w:shd w:val="clear" w:color="auto" w:fill="E5E5E5"/>
+        <w:tabs>
+          <w:tab w:val="left" w:pos="916"/>
+          <w:tab w:val="left" w:pos="1832"/>
+          <w:tab w:val="left" w:pos="2748"/>
+          <w:tab w:val="left" w:pos="3664"/>
+          <w:tab w:val="left" w:pos="4580"/>
+          <w:tab w:val="left" w:pos="5496"/>
+          <w:tab w:val="left" w:pos="6412"/>
+          <w:tab w:val="left" w:pos="7328"/>
+          <w:tab w:val="left" w:pos="8244"/>
+          <w:tab w:val="left" w:pos="9160"/>
+          <w:tab w:val="left" w:pos="10076"/>
+          <w:tab w:val="left" w:pos="10992"/>
+          <w:tab w:val="left" w:pos="11908"/>
+          <w:tab w:val="left" w:pos="12824"/>
+          <w:tab w:val="left" w:pos="13740"/>
+          <w:tab w:val="left" w:pos="14656"/>
+        </w:tabs>
+        <w:spacing w:before="240" w:after="240" w:line="240" w:lineRule="auto"/>
+        <w:rPr>
+          <w:rFonts w:ascii="Courier New" w:eastAsia="Times New Roman" w:hAnsi="Courier New" w:cs="Courier New"/>
+          <w:color w:val="000000"/>
+          <w:sz w:val="24"/>
+          <w:szCs w:val="24"/>
+          <w:lang w:eastAsia="en-IN"/>
+        </w:rPr>
+      </w:pPr>
+      <w:r>
+        <w:rPr>
+          <w:rFonts w:ascii="Courier New" w:eastAsia="Times New Roman" w:hAnsi="Courier New" w:cs="Courier New"/>
+          <w:color w:val="000000"/>
+          <w:sz w:val="24"/>
+          <w:szCs w:val="24"/>
+          <w:lang w:eastAsia="en-IN"/>
+        </w:rPr>
+        <w:t xml:space="preserve">   &lt;</w:t>
+      </w:r>
+      <w:proofErr w:type="spellStart"/>
+      <w:r>
+        <w:rPr>
+          <w:rFonts w:ascii="Courier New" w:eastAsia="Times New Roman" w:hAnsi="Courier New" w:cs="Courier New"/>
+          <w:color w:val="000000"/>
+          <w:sz w:val="24"/>
+          <w:szCs w:val="24"/>
+          <w:lang w:eastAsia="en-IN"/>
+        </w:rPr>
+        <w:t>system.web</w:t>
+      </w:r>
+      <w:proofErr w:type="spellEnd"/>
+      <w:r>
+        <w:rPr>
+          <w:rFonts w:ascii="Courier New" w:eastAsia="Times New Roman" w:hAnsi="Courier New" w:cs="Courier New"/>
+          <w:color w:val="000000"/>
+          <w:sz w:val="24"/>
+          <w:szCs w:val="24"/>
+          <w:lang w:eastAsia="en-IN"/>
+        </w:rPr>
+        <w:t>&gt;</w:t>
+      </w:r>
+    </w:p>
+    <w:p>
+      <w:pPr>
+        <w:shd w:val="clear" w:color="auto" w:fill="E5E5E5"/>
+        <w:tabs>
+          <w:tab w:val="left" w:pos="916"/>
+          <w:tab w:val="left" w:pos="1832"/>
+          <w:tab w:val="left" w:pos="2748"/>
+          <w:tab w:val="left" w:pos="3664"/>
+          <w:tab w:val="left" w:pos="4580"/>
+          <w:tab w:val="left" w:pos="5496"/>
+          <w:tab w:val="left" w:pos="6412"/>
+          <w:tab w:val="left" w:pos="7328"/>
+          <w:tab w:val="left" w:pos="8244"/>
+          <w:tab w:val="left" w:pos="9160"/>
+          <w:tab w:val="left" w:pos="10076"/>
+          <w:tab w:val="left" w:pos="10992"/>
+          <w:tab w:val="left" w:pos="11908"/>
+          <w:tab w:val="left" w:pos="12824"/>
+          <w:tab w:val="left" w:pos="13740"/>
+          <w:tab w:val="left" w:pos="14656"/>
+        </w:tabs>
+        <w:spacing w:before="240" w:after="240" w:line="240" w:lineRule="auto"/>
+        <w:rPr>
+          <w:rFonts w:ascii="Courier New" w:eastAsia="Times New Roman" w:hAnsi="Courier New" w:cs="Courier New"/>
+          <w:color w:val="000000"/>
+          <w:sz w:val="24"/>
+          <w:szCs w:val="24"/>
+          <w:lang w:eastAsia="en-IN"/>
+        </w:rPr>
+      </w:pPr>
+      <w:r>
+        <w:rPr>
+          <w:rFonts w:ascii="Courier New" w:eastAsia="Times New Roman" w:hAnsi="Courier New" w:cs="Courier New"/>
+          <w:color w:val="000000"/>
+          <w:sz w:val="24"/>
+          <w:szCs w:val="24"/>
+          <w:lang w:eastAsia="en-IN"/>
+        </w:rPr>
+        <w:t xml:space="preserve">      &lt;</w:t>
+      </w:r>
+      <w:proofErr w:type="spellStart"/>
+      <w:r>
+        <w:rPr>
+          <w:rFonts w:ascii="Courier New" w:eastAsia="Times New Roman" w:hAnsi="Courier New" w:cs="Courier New"/>
+          <w:color w:val="000000"/>
+          <w:sz w:val="24"/>
+          <w:szCs w:val="24"/>
+          <w:lang w:eastAsia="en-IN"/>
+        </w:rPr>
+        <w:t>customErrors</w:t>
+      </w:r>
+      <w:proofErr w:type="spellEnd"/>
+      <w:r>
+        <w:rPr>
+          <w:rFonts w:ascii="Courier New" w:eastAsia="Times New Roman" w:hAnsi="Courier New" w:cs="Courier New"/>
+          <w:color w:val="000000"/>
+          <w:sz w:val="24"/>
+          <w:szCs w:val="24"/>
+          <w:lang w:eastAsia="en-IN"/>
+        </w:rPr>
+        <w:t xml:space="preserve"> mode="Off"&gt;</w:t>
+      </w:r>
+    </w:p>
+    <w:p>
+      <w:pPr>
+        <w:spacing w:after="0" w:line="240" w:lineRule="auto"/>
+        <w:rPr>
+          <w:rFonts w:ascii="Times New Roman" w:eastAsia="Times New Roman" w:hAnsi="Times New Roman" w:cs="Times New Roman"/>
+          <w:sz w:val="24"/>
+          <w:szCs w:val="24"/>
+          <w:lang w:eastAsia="en-IN"/>
+        </w:rPr>
+      </w:pPr>
+      <w:r>
+        <w:rPr>
+          <w:rFonts w:ascii="Helvetica" w:eastAsia="Times New Roman" w:hAnsi="Helvetica" w:cs="Helvetica"/>
+          <w:i/>
+          <w:iCs/>
+          <w:color w:val="000000"/>
+          <w:sz w:val="24"/>
+          <w:szCs w:val="24"/>
+          <w:shd w:val="clear" w:color="auto" w:fill="FFFFFF"/>
+          <w:lang w:eastAsia="en-IN"/>
+        </w:rPr>
+        <w:t>Secure configuration:</w:t>
+      </w:r>
+    </w:p>
+    <w:p>
+      <w:pPr>
+        <w:shd w:val="clear" w:color="auto" w:fill="E5E5E5"/>
+        <w:tabs>
+          <w:tab w:val="left" w:pos="916"/>
+          <w:tab w:val="left" w:pos="1832"/>
+          <w:tab w:val="left" w:pos="2748"/>
+          <w:tab w:val="left" w:pos="3664"/>
+          <w:tab w:val="left" w:pos="4580"/>
+          <w:tab w:val="left" w:pos="5496"/>
+          <w:tab w:val="left" w:pos="6412"/>
+          <w:tab w:val="left" w:pos="7328"/>
+          <w:tab w:val="left" w:pos="8244"/>
+          <w:tab w:val="left" w:pos="9160"/>
+          <w:tab w:val="left" w:pos="10076"/>
+          <w:tab w:val="left" w:pos="10992"/>
+          <w:tab w:val="left" w:pos="11908"/>
+          <w:tab w:val="left" w:pos="12824"/>
+          <w:tab w:val="left" w:pos="13740"/>
+          <w:tab w:val="left" w:pos="14656"/>
+        </w:tabs>
+        <w:spacing w:before="240" w:after="240" w:line="240" w:lineRule="auto"/>
+        <w:rPr>
+          <w:rFonts w:ascii="Courier New" w:eastAsia="Times New Roman" w:hAnsi="Courier New" w:cs="Courier New"/>
+          <w:color w:val="000000"/>
+          <w:sz w:val="24"/>
+          <w:szCs w:val="24"/>
+          <w:lang w:eastAsia="en-IN"/>
+        </w:rPr>
+      </w:pPr>
+      <w:r>
+        <w:rPr>
+          <w:rFonts w:ascii="Courier New" w:eastAsia="Times New Roman" w:hAnsi="Courier New" w:cs="Courier New"/>
+          <w:color w:val="000000"/>
+          <w:sz w:val="24"/>
+          <w:szCs w:val="24"/>
+          <w:lang w:eastAsia="en-IN"/>
+        </w:rPr>
+        <w:t>&lt;configuration&gt;</w:t>
+      </w:r>
+    </w:p>
+    <w:p>
+      <w:pPr>
+        <w:shd w:val="clear" w:color="auto" w:fill="E5E5E5"/>
+        <w:tabs>
+          <w:tab w:val="left" w:pos="916"/>
+          <w:tab w:val="left" w:pos="1832"/>
+          <w:tab w:val="left" w:pos="2748"/>
+          <w:tab w:val="left" w:pos="3664"/>
+          <w:tab w:val="left" w:pos="4580"/>
+          <w:tab w:val="left" w:pos="5496"/>
+          <w:tab w:val="left" w:pos="6412"/>
+          <w:tab w:val="left" w:pos="7328"/>
+          <w:tab w:val="left" w:pos="8244"/>
+          <w:tab w:val="left" w:pos="9160"/>
+          <w:tab w:val="left" w:pos="10076"/>
+          <w:tab w:val="left" w:pos="10992"/>
+          <w:tab w:val="left" w:pos="11908"/>
+          <w:tab w:val="left" w:pos="12824"/>
+          <w:tab w:val="left" w:pos="13740"/>
+          <w:tab w:val="left" w:pos="14656"/>
+        </w:tabs>
+        <w:spacing w:before="240" w:after="240" w:line="240" w:lineRule="auto"/>
+        <w:rPr>
+          <w:rFonts w:ascii="Courier New" w:eastAsia="Times New Roman" w:hAnsi="Courier New" w:cs="Courier New"/>
+          <w:color w:val="000000"/>
+          <w:sz w:val="24"/>
+          <w:szCs w:val="24"/>
+          <w:lang w:eastAsia="en-IN"/>
+        </w:rPr>
+      </w:pPr>
+      <w:r>
+        <w:rPr>
+          <w:rFonts w:ascii="Courier New" w:eastAsia="Times New Roman" w:hAnsi="Courier New" w:cs="Courier New"/>
+          <w:color w:val="000000"/>
+          <w:sz w:val="24"/>
+          <w:szCs w:val="24"/>
+          <w:lang w:eastAsia="en-IN"/>
+        </w:rPr>
+        <w:t xml:space="preserve">   &lt;</w:t>
+      </w:r>
+      <w:proofErr w:type="spellStart"/>
+      <w:r>
+        <w:rPr>
+          <w:rFonts w:ascii="Courier New" w:eastAsia="Times New Roman" w:hAnsi="Courier New" w:cs="Courier New"/>
+          <w:color w:val="000000"/>
+          <w:sz w:val="24"/>
+          <w:szCs w:val="24"/>
+          <w:lang w:eastAsia="en-IN"/>
+        </w:rPr>
+        <w:t>system.web</w:t>
+      </w:r>
+      <w:proofErr w:type="spellEnd"/>
+      <w:r>
+        <w:rPr>
+          <w:rFonts w:ascii="Courier New" w:eastAsia="Times New Roman" w:hAnsi="Courier New" w:cs="Courier New"/>
+          <w:color w:val="000000"/>
+          <w:sz w:val="24"/>
+          <w:szCs w:val="24"/>
+          <w:lang w:eastAsia="en-IN"/>
+        </w:rPr>
+        <w:t>&gt;</w:t>
+      </w:r>
+    </w:p>
+    <w:p>
+      <w:pPr>
+        <w:pStyle w:val="HTMLPreformatted"/>
+        <w:pBdr>
+          <w:top w:val="single" w:sz="6" w:space="7" w:color="CCCCCC"/>
+          <w:left w:val="single" w:sz="6" w:space="7" w:color="CCCCCC"/>
+          <w:bottom w:val="single" w:sz="6" w:space="7" w:color="CCCCCC"/>
+          <w:right w:val="single" w:sz="6" w:space="7" w:color="CCCCCC"/>
+        </w:pBdr>
+        <w:shd w:val="clear" w:color="auto" w:fill="F5F5F5"/>
+        <w:wordWrap w:val="0"/>
+        <w:rPr>
+          <w:rFonts w:ascii="Consolas" w:hAnsi="Consolas"/>
+          <w:color w:val="0000FF"/>
+          <w:sz w:val="24"/>
+          <w:szCs w:val="24"/>
+        </w:rPr>
+      </w:pPr>
+      <w:r>
+        <w:rPr>
+          <w:color w:val="000000"/>
+          <w:sz w:val="24"/>
+          <w:szCs w:val="24"/>
+        </w:rPr>
+        <w:t xml:space="preserve">      &lt;</w:t>
+      </w:r>
+      <w:proofErr w:type="spellStart"/>
+      <w:r>
+        <w:rPr>
+          <w:color w:val="000000"/>
+          <w:sz w:val="24"/>
+          <w:szCs w:val="24"/>
+        </w:rPr>
+        <w:t>customErrors</w:t>
+      </w:r>
+      <w:proofErr w:type="spellEnd"/>
+      <w:r>
+        <w:rPr>
+          <w:color w:val="000000"/>
+          <w:sz w:val="24"/>
+          <w:szCs w:val="24"/>
+        </w:rPr>
+        <w:t xml:space="preserve"> mode="</w:t>
+      </w:r>
+      <w:proofErr w:type="spellStart"/>
+      <w:r>
+        <w:rPr>
+          <w:color w:val="000000"/>
+          <w:sz w:val="24"/>
+          <w:szCs w:val="24"/>
+        </w:rPr>
+        <w:t>RemoteOnly</w:t>
+      </w:r>
+      <w:proofErr w:type="spellEnd"/>
+      <w:r>
+        <w:rPr>
+          <w:color w:val="000000"/>
+          <w:sz w:val="24"/>
+          <w:szCs w:val="24"/>
+        </w:rPr>
+        <w:t>"&gt;</w:t>
+      </w:r>
+      <w:r>
+        <w:rPr>
+          <w:rFonts w:ascii="Consolas" w:hAnsi="Consolas"/>
+          <w:color w:val="0000FF"/>
+          <w:sz w:val="24"/>
+          <w:szCs w:val="24"/>
+        </w:rPr>
+        <w:t xml:space="preserve"> </w:t>
+      </w:r>
+    </w:p>
+    <w:p>
+      <w:pPr>
+        <w:pStyle w:val="HTMLPreformatted"/>
+        <w:pBdr>
+          <w:top w:val="single" w:sz="6" w:space="7" w:color="CCCCCC"/>
+          <w:left w:val="single" w:sz="6" w:space="7" w:color="CCCCCC"/>
+          <w:bottom w:val="single" w:sz="6" w:space="7" w:color="CCCCCC"/>
+          <w:right w:val="single" w:sz="6" w:space="7" w:color="CCCCCC"/>
+        </w:pBdr>
+        <w:shd w:val="clear" w:color="auto" w:fill="F5F5F5"/>
+        <w:wordWrap w:val="0"/>
+        <w:rPr>
+          <w:rFonts w:ascii="Consolas" w:hAnsi="Consolas"/>
+          <w:color w:val="333333"/>
+        </w:rPr>
+      </w:pPr>
+      <w:r>
+        <w:rPr>
+          <w:rFonts w:ascii="Consolas" w:hAnsi="Consolas"/>
+          <w:color w:val="0000FF"/>
+          <w:sz w:val="24"/>
+          <w:szCs w:val="24"/>
+        </w:rPr>
+        <w:t>&lt;</w:t>
+      </w:r>
+      <w:proofErr w:type="spellStart"/>
+      <w:r>
+        <w:rPr>
+          <w:rFonts w:ascii="Consolas" w:hAnsi="Consolas"/>
+          <w:color w:val="A31515"/>
+          <w:sz w:val="24"/>
+          <w:szCs w:val="24"/>
+        </w:rPr>
+        <w:t>customErrors</w:t>
+      </w:r>
+      <w:proofErr w:type="spellEnd"/>
+      <w:r>
+        <w:rPr>
+          <w:rFonts w:ascii="Consolas" w:hAnsi="Consolas"/>
+          <w:color w:val="0000FF"/>
+          <w:sz w:val="24"/>
+          <w:szCs w:val="24"/>
+        </w:rPr>
+        <w:t xml:space="preserve"> </w:t>
+      </w:r>
+      <w:r>
+        <w:rPr>
+          <w:rFonts w:ascii="Consolas" w:hAnsi="Consolas"/>
+          <w:color w:val="FF0000"/>
+          <w:sz w:val="24"/>
+          <w:szCs w:val="24"/>
+        </w:rPr>
+        <w:t>mode</w:t>
+      </w:r>
+      <w:r>
+        <w:rPr>
+          <w:rFonts w:ascii="Consolas" w:hAnsi="Consolas"/>
+          <w:color w:val="0000FF"/>
+          <w:sz w:val="24"/>
+          <w:szCs w:val="24"/>
+        </w:rPr>
+        <w:t>=</w:t>
+      </w:r>
+      <w:r>
+        <w:rPr>
+          <w:rFonts w:ascii="Consolas" w:hAnsi="Consolas"/>
+          <w:color w:val="000000"/>
+          <w:sz w:val="24"/>
+          <w:szCs w:val="24"/>
+        </w:rPr>
+        <w:t>"</w:t>
+      </w:r>
+      <w:r>
+        <w:rPr>
+          <w:rFonts w:ascii="Consolas" w:hAnsi="Consolas"/>
+          <w:color w:val="0000FF"/>
+          <w:sz w:val="24"/>
+          <w:szCs w:val="24"/>
+        </w:rPr>
+        <w:t>On</w:t>
+      </w:r>
+      <w:r>
+        <w:rPr>
+          <w:rFonts w:ascii="Consolas" w:hAnsi="Consolas"/>
+          <w:color w:val="000000"/>
+          <w:sz w:val="24"/>
+          <w:szCs w:val="24"/>
+        </w:rPr>
+        <w:t>"</w:t>
+      </w:r>
+      <w:r>
+        <w:rPr>
+          <w:rFonts w:ascii="Consolas" w:hAnsi="Consolas"/>
+          <w:color w:val="0000FF"/>
+          <w:sz w:val="24"/>
+          <w:szCs w:val="24"/>
+        </w:rPr>
+        <w:t xml:space="preserve"> </w:t>
+      </w:r>
+      <w:proofErr w:type="spellStart"/>
+      <w:r>
+        <w:rPr>
+          <w:rFonts w:ascii="Consolas" w:hAnsi="Consolas"/>
+          <w:color w:val="FF0000"/>
+          <w:sz w:val="24"/>
+          <w:szCs w:val="24"/>
+        </w:rPr>
+        <w:t>defaultRedirect</w:t>
+      </w:r>
+      <w:proofErr w:type="spellEnd"/>
+      <w:r>
+        <w:rPr>
+          <w:rFonts w:ascii="Consolas" w:hAnsi="Consolas"/>
+          <w:color w:val="0000FF"/>
+          <w:sz w:val="24"/>
+          <w:szCs w:val="24"/>
+        </w:rPr>
+        <w:t>=</w:t>
+      </w:r>
+      <w:r>
+        <w:rPr>
+          <w:rFonts w:ascii="Consolas" w:hAnsi="Consolas"/>
+          <w:color w:val="000000"/>
+          <w:sz w:val="24"/>
+          <w:szCs w:val="24"/>
+        </w:rPr>
+        <w:t>"</w:t>
+      </w:r>
+      <w:r>
+        <w:rPr>
+          <w:rFonts w:ascii="Consolas" w:hAnsi="Consolas"/>
+          <w:color w:val="0000FF"/>
+          <w:sz w:val="24"/>
+          <w:szCs w:val="24"/>
+        </w:rPr>
+        <w:t>YourErrorPage.htm</w:t>
+      </w:r>
+      <w:r>
+        <w:rPr>
+          <w:rFonts w:ascii="Consolas" w:hAnsi="Consolas"/>
+          <w:color w:val="000000"/>
+          <w:sz w:val="24"/>
+          <w:szCs w:val="24"/>
+        </w:rPr>
+        <w:t>"</w:t>
+      </w:r>
+      <w:r>
+        <w:rPr>
+          <w:rFonts w:ascii="Consolas" w:hAnsi="Consolas"/>
+          <w:color w:val="0000FF"/>
+          <w:sz w:val="24"/>
+          <w:szCs w:val="24"/>
+        </w:rPr>
+        <w:t xml:space="preserve"> /&gt;</w:t>
+      </w:r>
+    </w:p>
+    <w:p>
+      <w:pPr>
+        <w:shd w:val="clear" w:color="auto" w:fill="E5E5E5"/>
+        <w:tabs>
+          <w:tab w:val="left" w:pos="916"/>
+          <w:tab w:val="left" w:pos="1832"/>
+          <w:tab w:val="left" w:pos="2748"/>
+          <w:tab w:val="left" w:pos="3664"/>
+          <w:tab w:val="left" w:pos="4580"/>
+          <w:tab w:val="left" w:pos="5496"/>
+          <w:tab w:val="left" w:pos="6412"/>
+          <w:tab w:val="left" w:pos="7328"/>
+          <w:tab w:val="left" w:pos="8244"/>
+          <w:tab w:val="left" w:pos="9160"/>
+          <w:tab w:val="left" w:pos="10076"/>
+          <w:tab w:val="left" w:pos="10992"/>
+          <w:tab w:val="left" w:pos="11908"/>
+          <w:tab w:val="left" w:pos="12824"/>
+          <w:tab w:val="left" w:pos="13740"/>
+          <w:tab w:val="left" w:pos="14656"/>
+        </w:tabs>
+        <w:spacing w:before="240" w:after="240" w:line="240" w:lineRule="auto"/>
+        <w:rPr>
+          <w:rFonts w:ascii="Courier New" w:eastAsia="Times New Roman" w:hAnsi="Courier New" w:cs="Courier New"/>
+          <w:color w:val="000000"/>
+          <w:sz w:val="24"/>
+          <w:szCs w:val="24"/>
+          <w:lang w:eastAsia="en-IN"/>
         </w:rPr>
       </w:pPr>
     </w:p>
@@ -3814,6 +5251,18 @@
       <w:shd w:val="clear" w:color="auto" w:fill="E1DFDD"/>
     </w:rPr>
   </w:style>
+  <w:style w:type="character" w:styleId="FollowedHyperlink">
+    <w:name w:val="FollowedHyperlink"/>
+    <w:basedOn w:val="DefaultParagraphFont"/>
+    <w:uiPriority w:val="99"/>
+    <w:semiHidden/>
+    <w:unhideWhenUsed/>
+    <w:rsid w:val="000F57A4"/>
+    <w:rPr>
+      <w:color w:val="954F72" w:themeColor="followedHyperlink"/>
+      <w:u w:val="single"/>
+    </w:rPr>
+  </w:style>
 </w:styles>
 </file>
 

</xml_diff>